<commit_message>
Rad ve görev paylaşımı dosyaları güncellendi.
</commit_message>
<xml_diff>
--- a/SE301-UseCase-Görev paylaşımı.docx
+++ b/SE301-UseCase-Görev paylaşımı.docx
@@ -30,8 +30,13 @@
       <w:proofErr w:type="spellEnd"/>
     </w:p>
     <w:p>
-      <w:r>
-        <w:t xml:space="preserve">Gizem </w:t>
+      <w:proofErr w:type="spellStart"/>
+      <w:r>
+        <w:t>Gizem</w:t>
+      </w:r>
+      <w:proofErr w:type="spellEnd"/>
+      <w:r>
+        <w:t xml:space="preserve"> </w:t>
       </w:r>
       <w:proofErr w:type="spellStart"/>
       <w:r>
@@ -160,7 +165,13 @@
         <w:rPr>
           <w:color w:val="000000"/>
         </w:rPr>
-        <w:t>AcceptEventChanges</w:t>
+        <w:t>Decide</w:t>
+      </w:r>
+      <w:r>
+        <w:rPr>
+          <w:color w:val="000000"/>
+        </w:rPr>
+        <w:t>EventChanges</w:t>
       </w:r>
       <w:proofErr w:type="spellEnd"/>
     </w:p>
@@ -199,6 +210,44 @@
           <w:ilvl w:val="0"/>
           <w:numId w:val="2"/>
         </w:numPr>
+        <w:spacing w:after="0"/>
+        <w:rPr>
+          <w:sz w:val="24"/>
+          <w:szCs w:val="24"/>
+        </w:rPr>
+      </w:pPr>
+      <w:r>
+        <w:rPr>
+          <w:sz w:val="24"/>
+          <w:szCs w:val="24"/>
+        </w:rPr>
+        <w:t>Scenarios</w:t>
+      </w:r>
+    </w:p>
+    <w:p>
+      <w:pPr>
+        <w:pBdr>
+          <w:top w:val="nil"/>
+          <w:left w:val="nil"/>
+          <w:bottom w:val="nil"/>
+          <w:right w:val="nil"/>
+          <w:between w:val="nil"/>
+        </w:pBdr>
+        <w:spacing w:after="0"/>
+        <w:ind w:left="720"/>
+        <w:rPr>
+          <w:color w:val="000000"/>
+          <w:sz w:val="24"/>
+          <w:szCs w:val="24"/>
+        </w:rPr>
+      </w:pPr>
+    </w:p>
+    <w:p>
+      <w:pPr>
+        <w:numPr>
+          <w:ilvl w:val="0"/>
+          <w:numId w:val="2"/>
+        </w:numPr>
         <w:pBdr>
           <w:top w:val="nil"/>
           <w:left w:val="nil"/>
@@ -239,6 +288,265 @@
         <w:t xml:space="preserve"> alt </w:t>
       </w:r>
       <w:proofErr w:type="spellStart"/>
+      <w:r>
+        <w:rPr>
+          <w:color w:val="000000"/>
+          <w:sz w:val="24"/>
+          <w:szCs w:val="24"/>
+        </w:rPr>
+        <w:t>başlıklar</w:t>
+      </w:r>
+      <w:proofErr w:type="spellEnd"/>
+      <w:r>
+        <w:rPr>
+          <w:color w:val="000000"/>
+          <w:sz w:val="24"/>
+          <w:szCs w:val="24"/>
+        </w:rPr>
+        <w:t>.</w:t>
+      </w:r>
+    </w:p>
+    <w:p>
+      <w:proofErr w:type="spellStart"/>
+      <w:r>
+        <w:t>Dilara</w:t>
+      </w:r>
+      <w:proofErr w:type="spellEnd"/>
+      <w:r>
+        <w:t xml:space="preserve"> </w:t>
+      </w:r>
+      <w:proofErr w:type="spellStart"/>
+      <w:r>
+        <w:t>Ünbay</w:t>
+      </w:r>
+      <w:proofErr w:type="spellEnd"/>
+    </w:p>
+    <w:p>
+      <w:pPr>
+        <w:numPr>
+          <w:ilvl w:val="0"/>
+          <w:numId w:val="2"/>
+        </w:numPr>
+        <w:pBdr>
+          <w:top w:val="nil"/>
+          <w:left w:val="nil"/>
+          <w:bottom w:val="nil"/>
+          <w:right w:val="nil"/>
+          <w:between w:val="nil"/>
+        </w:pBdr>
+        <w:spacing w:after="0"/>
+        <w:rPr>
+          <w:color w:val="000000"/>
+          <w:sz w:val="24"/>
+          <w:szCs w:val="24"/>
+        </w:rPr>
+      </w:pPr>
+      <w:r>
+        <w:rPr>
+          <w:color w:val="000000"/>
+          <w:sz w:val="24"/>
+          <w:szCs w:val="24"/>
+        </w:rPr>
+        <w:t>Functions</w:t>
+      </w:r>
+    </w:p>
+    <w:p>
+      <w:pPr>
+        <w:numPr>
+          <w:ilvl w:val="0"/>
+          <w:numId w:val="7"/>
+        </w:numPr>
+        <w:pBdr>
+          <w:top w:val="nil"/>
+          <w:left w:val="nil"/>
+          <w:bottom w:val="nil"/>
+          <w:right w:val="nil"/>
+          <w:between w:val="nil"/>
+        </w:pBdr>
+        <w:spacing w:after="0"/>
+      </w:pPr>
+      <w:r>
+        <w:rPr>
+          <w:color w:val="000000"/>
+        </w:rPr>
+        <w:t>Logout</w:t>
+      </w:r>
+    </w:p>
+    <w:p>
+      <w:pPr>
+        <w:numPr>
+          <w:ilvl w:val="0"/>
+          <w:numId w:val="7"/>
+        </w:numPr>
+        <w:pBdr>
+          <w:top w:val="nil"/>
+          <w:left w:val="nil"/>
+          <w:bottom w:val="nil"/>
+          <w:right w:val="nil"/>
+          <w:between w:val="nil"/>
+        </w:pBdr>
+        <w:spacing w:after="0"/>
+      </w:pPr>
+      <w:bookmarkStart w:id="0" w:name="_heading=h.gjdgxs" w:colFirst="0" w:colLast="0"/>
+      <w:bookmarkEnd w:id="0"/>
+      <w:proofErr w:type="spellStart"/>
+      <w:r>
+        <w:rPr>
+          <w:color w:val="000000"/>
+        </w:rPr>
+        <w:t>ViewAccount</w:t>
+      </w:r>
+      <w:proofErr w:type="spellEnd"/>
+    </w:p>
+    <w:p>
+      <w:pPr>
+        <w:numPr>
+          <w:ilvl w:val="0"/>
+          <w:numId w:val="7"/>
+        </w:numPr>
+        <w:pBdr>
+          <w:top w:val="nil"/>
+          <w:left w:val="nil"/>
+          <w:bottom w:val="nil"/>
+          <w:right w:val="nil"/>
+          <w:between w:val="nil"/>
+        </w:pBdr>
+        <w:spacing w:after="0"/>
+      </w:pPr>
+      <w:proofErr w:type="spellStart"/>
+      <w:r>
+        <w:rPr>
+          <w:color w:val="000000"/>
+        </w:rPr>
+        <w:t>DeleteAccount</w:t>
+      </w:r>
+      <w:proofErr w:type="spellEnd"/>
+    </w:p>
+    <w:p>
+      <w:pPr>
+        <w:numPr>
+          <w:ilvl w:val="0"/>
+          <w:numId w:val="7"/>
+        </w:numPr>
+        <w:pBdr>
+          <w:top w:val="nil"/>
+          <w:left w:val="nil"/>
+          <w:bottom w:val="nil"/>
+          <w:right w:val="nil"/>
+          <w:between w:val="nil"/>
+        </w:pBdr>
+        <w:spacing w:after="0"/>
+      </w:pPr>
+      <w:proofErr w:type="spellStart"/>
+      <w:r>
+        <w:t>EditEvent</w:t>
+      </w:r>
+      <w:proofErr w:type="spellEnd"/>
+    </w:p>
+    <w:p>
+      <w:pPr>
+        <w:numPr>
+          <w:ilvl w:val="0"/>
+          <w:numId w:val="2"/>
+        </w:numPr>
+        <w:pBdr>
+          <w:top w:val="nil"/>
+          <w:left w:val="nil"/>
+          <w:bottom w:val="nil"/>
+          <w:right w:val="nil"/>
+          <w:between w:val="nil"/>
+        </w:pBdr>
+        <w:spacing w:after="0"/>
+        <w:rPr>
+          <w:color w:val="000000"/>
+          <w:sz w:val="24"/>
+          <w:szCs w:val="24"/>
+        </w:rPr>
+      </w:pPr>
+      <w:r>
+        <w:rPr>
+          <w:color w:val="000000"/>
+          <w:sz w:val="24"/>
+          <w:szCs w:val="24"/>
+        </w:rPr>
+        <w:t>Exceptions</w:t>
+      </w:r>
+    </w:p>
+    <w:p>
+      <w:pPr>
+        <w:numPr>
+          <w:ilvl w:val="0"/>
+          <w:numId w:val="5"/>
+        </w:numPr>
+        <w:pBdr>
+          <w:top w:val="nil"/>
+          <w:left w:val="nil"/>
+          <w:bottom w:val="nil"/>
+          <w:right w:val="nil"/>
+          <w:between w:val="nil"/>
+        </w:pBdr>
+        <w:spacing w:after="0"/>
+        <w:rPr>
+          <w:sz w:val="24"/>
+          <w:szCs w:val="24"/>
+        </w:rPr>
+      </w:pPr>
+      <w:proofErr w:type="spellStart"/>
+      <w:r>
+        <w:rPr>
+          <w:sz w:val="24"/>
+          <w:szCs w:val="24"/>
+        </w:rPr>
+        <w:t>TimeOut</w:t>
+      </w:r>
+      <w:proofErr w:type="spellEnd"/>
+    </w:p>
+    <w:p>
+      <w:pPr>
+        <w:numPr>
+          <w:ilvl w:val="0"/>
+          <w:numId w:val="2"/>
+        </w:numPr>
+        <w:pBdr>
+          <w:top w:val="nil"/>
+          <w:left w:val="nil"/>
+          <w:bottom w:val="nil"/>
+          <w:right w:val="nil"/>
+          <w:between w:val="nil"/>
+        </w:pBdr>
+        <w:rPr>
+          <w:color w:val="000000"/>
+          <w:sz w:val="24"/>
+          <w:szCs w:val="24"/>
+        </w:rPr>
+      </w:pPr>
+      <w:r>
+        <w:rPr>
+          <w:color w:val="000000"/>
+          <w:sz w:val="24"/>
+          <w:szCs w:val="24"/>
+        </w:rPr>
+        <w:t xml:space="preserve">RAD -&gt; 3. </w:t>
+      </w:r>
+      <w:proofErr w:type="spellStart"/>
+      <w:r>
+        <w:rPr>
+          <w:color w:val="000000"/>
+          <w:sz w:val="24"/>
+          <w:szCs w:val="24"/>
+        </w:rPr>
+        <w:t>Kısım</w:t>
+      </w:r>
+      <w:proofErr w:type="spellEnd"/>
+      <w:r>
+        <w:rPr>
+          <w:color w:val="000000"/>
+          <w:sz w:val="24"/>
+          <w:szCs w:val="24"/>
+        </w:rPr>
+        <w:t xml:space="preserve"> </w:t>
+      </w:r>
+      <w:proofErr w:type="spellStart"/>
       <w:proofErr w:type="gramStart"/>
       <w:r>
         <w:rPr>
@@ -246,17 +554,9 @@
           <w:sz w:val="24"/>
           <w:szCs w:val="24"/>
         </w:rPr>
-        <w:t>başlıklar</w:t>
-      </w:r>
-      <w:proofErr w:type="spellEnd"/>
-      <w:r>
-        <w:rPr>
-          <w:color w:val="000000"/>
-          <w:sz w:val="24"/>
-          <w:szCs w:val="24"/>
-        </w:rPr>
-        <w:t>.</w:t>
-      </w:r>
+        <w:t>paylaşılacak</w:t>
+      </w:r>
+      <w:proofErr w:type="spellEnd"/>
       <w:r>
         <w:rPr>
           <w:color w:val="000000"/>
@@ -265,6 +565,7 @@
         </w:rPr>
         <w:t>(</w:t>
       </w:r>
+      <w:proofErr w:type="spellStart"/>
       <w:proofErr w:type="gramEnd"/>
       <w:r>
         <w:rPr>
@@ -272,106 +573,22 @@
           <w:sz w:val="24"/>
           <w:szCs w:val="24"/>
         </w:rPr>
-        <w:t>1.4</w:t>
-      </w:r>
-      <w:r>
-        <w:rPr>
-          <w:color w:val="000000"/>
-          <w:sz w:val="24"/>
-          <w:szCs w:val="24"/>
-        </w:rPr>
-        <w:t>,</w:t>
-      </w:r>
-      <w:r>
-        <w:rPr>
-          <w:color w:val="000000"/>
-          <w:sz w:val="24"/>
-          <w:szCs w:val="24"/>
-        </w:rPr>
-        <w:t xml:space="preserve"> </w:t>
-      </w:r>
-      <w:bookmarkStart w:id="0" w:name="_GoBack"/>
-      <w:bookmarkEnd w:id="0"/>
-      <w:r>
-        <w:rPr>
-          <w:color w:val="000000"/>
-          <w:sz w:val="24"/>
-          <w:szCs w:val="24"/>
-        </w:rPr>
-        <w:t xml:space="preserve">1.5 </w:t>
-      </w:r>
-      <w:proofErr w:type="spellStart"/>
-      <w:r>
-        <w:rPr>
-          <w:color w:val="000000"/>
-          <w:sz w:val="24"/>
-          <w:szCs w:val="24"/>
-        </w:rPr>
-        <w:t>daha</w:t>
-      </w:r>
-      <w:proofErr w:type="spellEnd"/>
-      <w:r>
-        <w:rPr>
-          <w:color w:val="000000"/>
-          <w:sz w:val="24"/>
-          <w:szCs w:val="24"/>
-        </w:rPr>
-        <w:t xml:space="preserve"> </w:t>
-      </w:r>
-      <w:proofErr w:type="spellStart"/>
-      <w:r>
-        <w:rPr>
-          <w:color w:val="000000"/>
-          <w:sz w:val="24"/>
-          <w:szCs w:val="24"/>
-        </w:rPr>
-        <w:t>sonra</w:t>
-      </w:r>
-      <w:proofErr w:type="spellEnd"/>
-      <w:r>
-        <w:rPr>
-          <w:color w:val="000000"/>
-          <w:sz w:val="24"/>
-          <w:szCs w:val="24"/>
-        </w:rPr>
-        <w:t xml:space="preserve"> </w:t>
-      </w:r>
-      <w:proofErr w:type="spellStart"/>
-      <w:r>
-        <w:rPr>
-          <w:color w:val="000000"/>
-          <w:sz w:val="24"/>
-          <w:szCs w:val="24"/>
-        </w:rPr>
-        <w:t>paylaştırılacak</w:t>
-      </w:r>
-      <w:proofErr w:type="spellEnd"/>
-      <w:r>
-        <w:rPr>
-          <w:color w:val="000000"/>
-          <w:sz w:val="24"/>
-          <w:szCs w:val="24"/>
-        </w:rPr>
-        <w:t xml:space="preserve">. </w:t>
-      </w:r>
-      <w:r>
-        <w:rPr>
-          <w:color w:val="000000"/>
-          <w:sz w:val="24"/>
-          <w:szCs w:val="24"/>
-        </w:rPr>
-        <w:t>)</w:t>
-      </w:r>
-    </w:p>
-    <w:p>
-      <w:r>
-        <w:t xml:space="preserve">Dilara </w:t>
-      </w:r>
-      <w:proofErr w:type="spellStart"/>
-      <w:r>
-        <w:t>Ünbay</w:t>
-      </w:r>
-      <w:proofErr w:type="spellEnd"/>
+        <w:t>Func</w:t>
+      </w:r>
+      <w:proofErr w:type="spellEnd"/>
+      <w:r>
+        <w:rPr>
+          <w:color w:val="000000"/>
+          <w:sz w:val="24"/>
+          <w:szCs w:val="24"/>
+        </w:rPr>
+        <w:t xml:space="preserve"> req, overview)</w:t>
+      </w:r>
+    </w:p>
+    <w:p>
+      <w:r>
+        <w:t>Mert Mısırlıoğlu</w:t>
+      </w:r>
     </w:p>
     <w:p>
       <w:pPr>
@@ -406,92 +623,101 @@
       <w:pPr>
         <w:numPr>
           <w:ilvl w:val="0"/>
-          <w:numId w:val="7"/>
-        </w:numPr>
-        <w:pBdr>
-          <w:top w:val="nil"/>
-          <w:left w:val="nil"/>
-          <w:bottom w:val="nil"/>
-          <w:right w:val="nil"/>
-          <w:between w:val="nil"/>
-        </w:pBdr>
-        <w:spacing w:after="0"/>
-      </w:pPr>
-      <w:r>
-        <w:rPr>
-          <w:color w:val="000000"/>
-        </w:rPr>
-        <w:t>Logout</w:t>
-      </w:r>
-    </w:p>
-    <w:p>
-      <w:pPr>
-        <w:numPr>
-          <w:ilvl w:val="0"/>
-          <w:numId w:val="7"/>
-        </w:numPr>
-        <w:pBdr>
-          <w:top w:val="nil"/>
-          <w:left w:val="nil"/>
-          <w:bottom w:val="nil"/>
-          <w:right w:val="nil"/>
-          <w:between w:val="nil"/>
-        </w:pBdr>
-        <w:spacing w:after="0"/>
-      </w:pPr>
-      <w:bookmarkStart w:id="1" w:name="_heading=h.gjdgxs" w:colFirst="0" w:colLast="0"/>
+          <w:numId w:val="8"/>
+        </w:numPr>
+        <w:pBdr>
+          <w:top w:val="nil"/>
+          <w:left w:val="nil"/>
+          <w:bottom w:val="nil"/>
+          <w:right w:val="nil"/>
+          <w:between w:val="nil"/>
+        </w:pBdr>
+        <w:spacing w:after="0"/>
+      </w:pPr>
+      <w:r>
+        <w:rPr>
+          <w:color w:val="000000"/>
+        </w:rPr>
+        <w:t>Login</w:t>
+      </w:r>
+    </w:p>
+    <w:p>
+      <w:pPr>
+        <w:numPr>
+          <w:ilvl w:val="0"/>
+          <w:numId w:val="8"/>
+        </w:numPr>
+        <w:pBdr>
+          <w:top w:val="nil"/>
+          <w:left w:val="nil"/>
+          <w:bottom w:val="nil"/>
+          <w:right w:val="nil"/>
+          <w:between w:val="nil"/>
+        </w:pBdr>
+        <w:spacing w:after="0"/>
+      </w:pPr>
+      <w:proofErr w:type="spellStart"/>
+      <w:r>
+        <w:rPr>
+          <w:color w:val="000000"/>
+        </w:rPr>
+        <w:t>Cancel</w:t>
+      </w:r>
+      <w:bookmarkStart w:id="1" w:name="_GoBack"/>
       <w:bookmarkEnd w:id="1"/>
-      <w:proofErr w:type="spellStart"/>
-      <w:r>
-        <w:rPr>
-          <w:color w:val="000000"/>
-        </w:rPr>
-        <w:t>ViewAccount</w:t>
-      </w:r>
-      <w:proofErr w:type="spellEnd"/>
-    </w:p>
-    <w:p>
-      <w:pPr>
-        <w:numPr>
-          <w:ilvl w:val="0"/>
-          <w:numId w:val="7"/>
-        </w:numPr>
-        <w:pBdr>
-          <w:top w:val="nil"/>
-          <w:left w:val="nil"/>
-          <w:bottom w:val="nil"/>
-          <w:right w:val="nil"/>
-          <w:between w:val="nil"/>
-        </w:pBdr>
-        <w:spacing w:after="0"/>
-      </w:pPr>
-      <w:proofErr w:type="spellStart"/>
-      <w:r>
-        <w:rPr>
-          <w:color w:val="000000"/>
-        </w:rPr>
-        <w:t>DeleteAccount</w:t>
-      </w:r>
-      <w:proofErr w:type="spellEnd"/>
-    </w:p>
-    <w:p>
-      <w:pPr>
-        <w:numPr>
-          <w:ilvl w:val="0"/>
-          <w:numId w:val="7"/>
-        </w:numPr>
-        <w:pBdr>
-          <w:top w:val="nil"/>
-          <w:left w:val="nil"/>
-          <w:bottom w:val="nil"/>
-          <w:right w:val="nil"/>
-          <w:between w:val="nil"/>
-        </w:pBdr>
-        <w:spacing w:after="0"/>
-      </w:pPr>
-      <w:proofErr w:type="spellStart"/>
-      <w:r>
-        <w:t>EditEvent</w:t>
+      <w:r>
+        <w:rPr>
+          <w:color w:val="000000"/>
+        </w:rPr>
+        <w:t>Event</w:t>
+      </w:r>
+      <w:proofErr w:type="spellEnd"/>
+    </w:p>
+    <w:p>
+      <w:pPr>
+        <w:numPr>
+          <w:ilvl w:val="0"/>
+          <w:numId w:val="8"/>
+        </w:numPr>
+        <w:pBdr>
+          <w:top w:val="nil"/>
+          <w:left w:val="nil"/>
+          <w:bottom w:val="nil"/>
+          <w:right w:val="nil"/>
+          <w:between w:val="nil"/>
+        </w:pBdr>
+        <w:spacing w:after="0"/>
+      </w:pPr>
+      <w:proofErr w:type="spellStart"/>
+      <w:r>
+        <w:rPr>
+          <w:color w:val="000000"/>
+        </w:rPr>
+        <w:t>BuyTicket</w:t>
+      </w:r>
+      <w:proofErr w:type="spellEnd"/>
+    </w:p>
+    <w:p>
+      <w:pPr>
+        <w:numPr>
+          <w:ilvl w:val="0"/>
+          <w:numId w:val="8"/>
+        </w:numPr>
+        <w:pBdr>
+          <w:top w:val="nil"/>
+          <w:left w:val="nil"/>
+          <w:bottom w:val="nil"/>
+          <w:right w:val="nil"/>
+          <w:between w:val="nil"/>
+        </w:pBdr>
+        <w:spacing w:after="0"/>
+      </w:pPr>
+      <w:proofErr w:type="spellStart"/>
+      <w:r>
+        <w:rPr>
+          <w:color w:val="000000"/>
+        </w:rPr>
+        <w:t>AddOperator</w:t>
       </w:r>
       <w:proofErr w:type="spellEnd"/>
     </w:p>
@@ -528,30 +754,30 @@
       <w:pPr>
         <w:numPr>
           <w:ilvl w:val="0"/>
-          <w:numId w:val="5"/>
-        </w:numPr>
-        <w:pBdr>
-          <w:top w:val="nil"/>
-          <w:left w:val="nil"/>
-          <w:bottom w:val="nil"/>
-          <w:right w:val="nil"/>
-          <w:between w:val="nil"/>
-        </w:pBdr>
-        <w:spacing w:after="0"/>
-        <w:rPr>
-          <w:sz w:val="24"/>
-          <w:szCs w:val="24"/>
-        </w:rPr>
-      </w:pPr>
-      <w:proofErr w:type="spellStart"/>
-      <w:r>
-        <w:rPr>
-          <w:sz w:val="24"/>
-          <w:szCs w:val="24"/>
-        </w:rPr>
-        <w:t>TimeOut</w:t>
-      </w:r>
-      <w:proofErr w:type="spellEnd"/>
+          <w:numId w:val="3"/>
+        </w:numPr>
+        <w:pBdr>
+          <w:top w:val="nil"/>
+          <w:left w:val="nil"/>
+          <w:bottom w:val="nil"/>
+          <w:right w:val="nil"/>
+          <w:between w:val="nil"/>
+        </w:pBdr>
+        <w:spacing w:after="0"/>
+        <w:rPr>
+          <w:color w:val="000000"/>
+          <w:sz w:val="24"/>
+          <w:szCs w:val="24"/>
+        </w:rPr>
+      </w:pPr>
+      <w:r>
+        <w:rPr>
+          <w:color w:val="000000"/>
+          <w:sz w:val="24"/>
+          <w:szCs w:val="24"/>
+        </w:rPr>
+        <w:t>Timeout</w:t>
+      </w:r>
     </w:p>
     <w:p>
       <w:pPr>
@@ -578,68 +804,12 @@
           <w:sz w:val="24"/>
           <w:szCs w:val="24"/>
         </w:rPr>
-        <w:t xml:space="preserve">RAD -&gt; 3. </w:t>
-      </w:r>
-      <w:proofErr w:type="spellStart"/>
-      <w:r>
-        <w:rPr>
-          <w:color w:val="000000"/>
-          <w:sz w:val="24"/>
-          <w:szCs w:val="24"/>
-        </w:rPr>
-        <w:t>Kısım</w:t>
-      </w:r>
-      <w:proofErr w:type="spellEnd"/>
-      <w:r>
-        <w:rPr>
-          <w:color w:val="000000"/>
-          <w:sz w:val="24"/>
-          <w:szCs w:val="24"/>
-        </w:rPr>
-        <w:t xml:space="preserve"> </w:t>
-      </w:r>
-      <w:proofErr w:type="spellStart"/>
-      <w:proofErr w:type="gramStart"/>
-      <w:r>
-        <w:rPr>
-          <w:color w:val="000000"/>
-          <w:sz w:val="24"/>
-          <w:szCs w:val="24"/>
-        </w:rPr>
-        <w:t>paylaşılacak</w:t>
-      </w:r>
-      <w:proofErr w:type="spellEnd"/>
-      <w:r>
-        <w:rPr>
-          <w:color w:val="000000"/>
-          <w:sz w:val="24"/>
-          <w:szCs w:val="24"/>
-        </w:rPr>
-        <w:t>(</w:t>
-      </w:r>
-      <w:proofErr w:type="spellStart"/>
-      <w:proofErr w:type="gramEnd"/>
-      <w:r>
-        <w:rPr>
-          <w:color w:val="000000"/>
-          <w:sz w:val="24"/>
-          <w:szCs w:val="24"/>
-        </w:rPr>
-        <w:t>Func</w:t>
-      </w:r>
-      <w:proofErr w:type="spellEnd"/>
-      <w:r>
-        <w:rPr>
-          <w:color w:val="000000"/>
-          <w:sz w:val="24"/>
-          <w:szCs w:val="24"/>
-        </w:rPr>
-        <w:t xml:space="preserve"> req, overview)</w:t>
-      </w:r>
-    </w:p>
-    <w:p>
-      <w:r>
-        <w:t>Mert Mısırlıoğlu</w:t>
+        <w:t>RAD -&gt; Current System</w:t>
+      </w:r>
+    </w:p>
+    <w:p>
+      <w:r>
+        <w:t>Özay Ezerceli</w:t>
       </w:r>
     </w:p>
     <w:p>
@@ -675,93 +845,95 @@
       <w:pPr>
         <w:numPr>
           <w:ilvl w:val="0"/>
-          <w:numId w:val="8"/>
-        </w:numPr>
-        <w:pBdr>
-          <w:top w:val="nil"/>
-          <w:left w:val="nil"/>
-          <w:bottom w:val="nil"/>
-          <w:right w:val="nil"/>
-          <w:between w:val="nil"/>
-        </w:pBdr>
-        <w:spacing w:after="0"/>
-      </w:pPr>
-      <w:r>
-        <w:rPr>
-          <w:color w:val="000000"/>
-        </w:rPr>
-        <w:t>Login</w:t>
-      </w:r>
-    </w:p>
-    <w:p>
-      <w:pPr>
-        <w:numPr>
-          <w:ilvl w:val="0"/>
-          <w:numId w:val="8"/>
-        </w:numPr>
-        <w:pBdr>
-          <w:top w:val="nil"/>
-          <w:left w:val="nil"/>
-          <w:bottom w:val="nil"/>
-          <w:right w:val="nil"/>
-          <w:between w:val="nil"/>
-        </w:pBdr>
-        <w:spacing w:after="0"/>
-      </w:pPr>
-      <w:proofErr w:type="spellStart"/>
-      <w:r>
-        <w:rPr>
-          <w:color w:val="000000"/>
-        </w:rPr>
-        <w:t>DeleteEvent</w:t>
-      </w:r>
-      <w:proofErr w:type="spellEnd"/>
-    </w:p>
-    <w:p>
-      <w:pPr>
-        <w:numPr>
-          <w:ilvl w:val="0"/>
-          <w:numId w:val="8"/>
-        </w:numPr>
-        <w:pBdr>
-          <w:top w:val="nil"/>
-          <w:left w:val="nil"/>
-          <w:bottom w:val="nil"/>
-          <w:right w:val="nil"/>
-          <w:between w:val="nil"/>
-        </w:pBdr>
-        <w:spacing w:after="0"/>
-      </w:pPr>
-      <w:proofErr w:type="spellStart"/>
-      <w:r>
-        <w:rPr>
-          <w:color w:val="000000"/>
-        </w:rPr>
-        <w:t>BuyTicket</w:t>
-      </w:r>
-      <w:proofErr w:type="spellEnd"/>
-    </w:p>
-    <w:p>
-      <w:pPr>
-        <w:numPr>
-          <w:ilvl w:val="0"/>
-          <w:numId w:val="8"/>
-        </w:numPr>
-        <w:pBdr>
-          <w:top w:val="nil"/>
-          <w:left w:val="nil"/>
-          <w:bottom w:val="nil"/>
-          <w:right w:val="nil"/>
-          <w:between w:val="nil"/>
-        </w:pBdr>
-        <w:spacing w:after="0"/>
-      </w:pPr>
-      <w:proofErr w:type="spellStart"/>
-      <w:r>
-        <w:rPr>
-          <w:color w:val="000000"/>
-        </w:rPr>
-        <w:t>AddOperator</w:t>
+          <w:numId w:val="1"/>
+        </w:numPr>
+        <w:pBdr>
+          <w:top w:val="nil"/>
+          <w:left w:val="nil"/>
+          <w:bottom w:val="nil"/>
+          <w:right w:val="nil"/>
+          <w:between w:val="nil"/>
+        </w:pBdr>
+        <w:spacing w:after="0"/>
+      </w:pPr>
+      <w:proofErr w:type="spellStart"/>
+      <w:r>
+        <w:rPr>
+          <w:color w:val="000000"/>
+        </w:rPr>
+        <w:t>SignUp</w:t>
+      </w:r>
+      <w:proofErr w:type="spellEnd"/>
+    </w:p>
+    <w:p>
+      <w:pPr>
+        <w:numPr>
+          <w:ilvl w:val="0"/>
+          <w:numId w:val="1"/>
+        </w:numPr>
+        <w:pBdr>
+          <w:top w:val="nil"/>
+          <w:left w:val="nil"/>
+          <w:bottom w:val="nil"/>
+          <w:right w:val="nil"/>
+          <w:between w:val="nil"/>
+        </w:pBdr>
+        <w:spacing w:after="0"/>
+      </w:pPr>
+      <w:proofErr w:type="spellStart"/>
+      <w:r>
+        <w:rPr>
+          <w:color w:val="000000"/>
+        </w:rPr>
+        <w:t>SearchEvent</w:t>
+      </w:r>
+      <w:proofErr w:type="spellEnd"/>
+    </w:p>
+    <w:p>
+      <w:pPr>
+        <w:numPr>
+          <w:ilvl w:val="0"/>
+          <w:numId w:val="1"/>
+        </w:numPr>
+        <w:pBdr>
+          <w:top w:val="nil"/>
+          <w:left w:val="nil"/>
+          <w:bottom w:val="nil"/>
+          <w:right w:val="nil"/>
+          <w:between w:val="nil"/>
+        </w:pBdr>
+        <w:spacing w:after="0"/>
+      </w:pPr>
+      <w:proofErr w:type="spellStart"/>
+      <w:r>
+        <w:rPr>
+          <w:color w:val="000000"/>
+        </w:rPr>
+        <w:t>AddEvent</w:t>
+      </w:r>
+      <w:proofErr w:type="spellEnd"/>
+    </w:p>
+    <w:p>
+      <w:pPr>
+        <w:numPr>
+          <w:ilvl w:val="0"/>
+          <w:numId w:val="1"/>
+        </w:numPr>
+        <w:pBdr>
+          <w:top w:val="nil"/>
+          <w:left w:val="nil"/>
+          <w:bottom w:val="nil"/>
+          <w:right w:val="nil"/>
+          <w:between w:val="nil"/>
+        </w:pBdr>
+        <w:spacing w:after="0"/>
+      </w:pPr>
+      <w:proofErr w:type="spellStart"/>
+      <w:r>
+        <w:rPr>
+          <w:color w:val="000000"/>
+        </w:rPr>
+        <w:t>AcceptEvent</w:t>
       </w:r>
       <w:proofErr w:type="spellEnd"/>
     </w:p>
@@ -798,234 +970,8 @@
       <w:pPr>
         <w:numPr>
           <w:ilvl w:val="0"/>
-          <w:numId w:val="3"/>
-        </w:numPr>
-        <w:pBdr>
-          <w:top w:val="nil"/>
-          <w:left w:val="nil"/>
-          <w:bottom w:val="nil"/>
-          <w:right w:val="nil"/>
-          <w:between w:val="nil"/>
-        </w:pBdr>
-        <w:spacing w:after="0"/>
-        <w:rPr>
-          <w:color w:val="000000"/>
-          <w:sz w:val="24"/>
-          <w:szCs w:val="24"/>
-        </w:rPr>
-      </w:pPr>
-      <w:r>
-        <w:rPr>
-          <w:color w:val="000000"/>
-          <w:sz w:val="24"/>
-          <w:szCs w:val="24"/>
-        </w:rPr>
-        <w:t>Timeout</w:t>
-      </w:r>
-    </w:p>
-    <w:p>
-      <w:pPr>
-        <w:numPr>
-          <w:ilvl w:val="0"/>
           <w:numId w:val="2"/>
         </w:numPr>
-        <w:pBdr>
-          <w:top w:val="nil"/>
-          <w:left w:val="nil"/>
-          <w:bottom w:val="nil"/>
-          <w:right w:val="nil"/>
-          <w:between w:val="nil"/>
-        </w:pBdr>
-        <w:rPr>
-          <w:color w:val="000000"/>
-          <w:sz w:val="24"/>
-          <w:szCs w:val="24"/>
-        </w:rPr>
-      </w:pPr>
-      <w:r>
-        <w:rPr>
-          <w:color w:val="000000"/>
-          <w:sz w:val="24"/>
-          <w:szCs w:val="24"/>
-        </w:rPr>
-        <w:t>RAD -&gt; Current System</w:t>
-      </w:r>
-    </w:p>
-    <w:p>
-      <w:proofErr w:type="spellStart"/>
-      <w:r>
-        <w:t>Özay</w:t>
-      </w:r>
-      <w:proofErr w:type="spellEnd"/>
-      <w:r>
-        <w:t xml:space="preserve"> </w:t>
-      </w:r>
-      <w:proofErr w:type="spellStart"/>
-      <w:r>
-        <w:t>Ezerceli</w:t>
-      </w:r>
-      <w:proofErr w:type="spellEnd"/>
-    </w:p>
-    <w:p>
-      <w:pPr>
-        <w:numPr>
-          <w:ilvl w:val="0"/>
-          <w:numId w:val="2"/>
-        </w:numPr>
-        <w:pBdr>
-          <w:top w:val="nil"/>
-          <w:left w:val="nil"/>
-          <w:bottom w:val="nil"/>
-          <w:right w:val="nil"/>
-          <w:between w:val="nil"/>
-        </w:pBdr>
-        <w:spacing w:after="0"/>
-        <w:rPr>
-          <w:color w:val="000000"/>
-          <w:sz w:val="24"/>
-          <w:szCs w:val="24"/>
-        </w:rPr>
-      </w:pPr>
-      <w:r>
-        <w:rPr>
-          <w:color w:val="000000"/>
-          <w:sz w:val="24"/>
-          <w:szCs w:val="24"/>
-        </w:rPr>
-        <w:t>Functions</w:t>
-      </w:r>
-    </w:p>
-    <w:p>
-      <w:pPr>
-        <w:numPr>
-          <w:ilvl w:val="0"/>
-          <w:numId w:val="1"/>
-        </w:numPr>
-        <w:pBdr>
-          <w:top w:val="nil"/>
-          <w:left w:val="nil"/>
-          <w:bottom w:val="nil"/>
-          <w:right w:val="nil"/>
-          <w:between w:val="nil"/>
-        </w:pBdr>
-        <w:spacing w:after="0"/>
-      </w:pPr>
-      <w:proofErr w:type="spellStart"/>
-      <w:r>
-        <w:rPr>
-          <w:color w:val="000000"/>
-        </w:rPr>
-        <w:t>SignUp</w:t>
-      </w:r>
-      <w:proofErr w:type="spellEnd"/>
-    </w:p>
-    <w:p>
-      <w:pPr>
-        <w:numPr>
-          <w:ilvl w:val="0"/>
-          <w:numId w:val="1"/>
-        </w:numPr>
-        <w:pBdr>
-          <w:top w:val="nil"/>
-          <w:left w:val="nil"/>
-          <w:bottom w:val="nil"/>
-          <w:right w:val="nil"/>
-          <w:between w:val="nil"/>
-        </w:pBdr>
-        <w:spacing w:after="0"/>
-      </w:pPr>
-      <w:proofErr w:type="spellStart"/>
-      <w:r>
-        <w:rPr>
-          <w:color w:val="000000"/>
-        </w:rPr>
-        <w:t>SearchEvent</w:t>
-      </w:r>
-      <w:proofErr w:type="spellEnd"/>
-    </w:p>
-    <w:p>
-      <w:pPr>
-        <w:numPr>
-          <w:ilvl w:val="0"/>
-          <w:numId w:val="1"/>
-        </w:numPr>
-        <w:pBdr>
-          <w:top w:val="nil"/>
-          <w:left w:val="nil"/>
-          <w:bottom w:val="nil"/>
-          <w:right w:val="nil"/>
-          <w:between w:val="nil"/>
-        </w:pBdr>
-        <w:spacing w:after="0"/>
-      </w:pPr>
-      <w:proofErr w:type="spellStart"/>
-      <w:r>
-        <w:rPr>
-          <w:color w:val="000000"/>
-        </w:rPr>
-        <w:t>AddEvent</w:t>
-      </w:r>
-      <w:proofErr w:type="spellEnd"/>
-    </w:p>
-    <w:p>
-      <w:pPr>
-        <w:numPr>
-          <w:ilvl w:val="0"/>
-          <w:numId w:val="1"/>
-        </w:numPr>
-        <w:pBdr>
-          <w:top w:val="nil"/>
-          <w:left w:val="nil"/>
-          <w:bottom w:val="nil"/>
-          <w:right w:val="nil"/>
-          <w:between w:val="nil"/>
-        </w:pBdr>
-        <w:spacing w:after="0"/>
-      </w:pPr>
-      <w:proofErr w:type="spellStart"/>
-      <w:r>
-        <w:rPr>
-          <w:color w:val="000000"/>
-        </w:rPr>
-        <w:t>AcceptEvent</w:t>
-      </w:r>
-      <w:proofErr w:type="spellEnd"/>
-    </w:p>
-    <w:p>
-      <w:pPr>
-        <w:numPr>
-          <w:ilvl w:val="0"/>
-          <w:numId w:val="2"/>
-        </w:numPr>
-        <w:pBdr>
-          <w:top w:val="nil"/>
-          <w:left w:val="nil"/>
-          <w:bottom w:val="nil"/>
-          <w:right w:val="nil"/>
-          <w:between w:val="nil"/>
-        </w:pBdr>
-        <w:spacing w:after="0"/>
-        <w:rPr>
-          <w:color w:val="000000"/>
-          <w:sz w:val="24"/>
-          <w:szCs w:val="24"/>
-        </w:rPr>
-      </w:pPr>
-      <w:r>
-        <w:rPr>
-          <w:color w:val="000000"/>
-          <w:sz w:val="24"/>
-          <w:szCs w:val="24"/>
-        </w:rPr>
-        <w:t>Exceptions</w:t>
-      </w:r>
-    </w:p>
-    <w:p>
-      <w:pPr>
-        <w:numPr>
-          <w:ilvl w:val="0"/>
-          <w:numId w:val="2"/>
-        </w:numPr>
         <w:spacing w:after="0"/>
         <w:rPr>
           <w:sz w:val="24"/>
@@ -1080,6 +1026,7 @@
           <w:sz w:val="24"/>
           <w:szCs w:val="24"/>
         </w:rPr>
+        <w:lastRenderedPageBreak/>
         <w:t>ThraceFestival</w:t>
       </w:r>
       <w:proofErr w:type="spellEnd"/>
@@ -2019,7 +1966,7 @@
       </w:pPr>
     </w:pPrDefault>
   </w:docDefaults>
-  <w:latentStyles w:defLockedState="0" w:defUIPriority="99" w:defSemiHidden="0" w:defUnhideWhenUsed="0" w:defQFormat="0" w:count="376">
+  <w:latentStyles w:defLockedState="0" w:defUIPriority="99" w:defSemiHidden="0" w:defUnhideWhenUsed="0" w:defQFormat="0" w:count="375">
     <w:lsdException w:name="Normal" w:uiPriority="0" w:qFormat="1"/>
     <w:lsdException w:name="heading 1" w:uiPriority="9" w:qFormat="1"/>
     <w:lsdException w:name="heading 2" w:semiHidden="1" w:uiPriority="9" w:unhideWhenUsed="1" w:qFormat="1"/>
@@ -2395,13 +2342,12 @@
     <w:lsdException w:name="Smart Hyperlink" w:semiHidden="1" w:unhideWhenUsed="1"/>
     <w:lsdException w:name="Hashtag" w:semiHidden="1" w:unhideWhenUsed="1"/>
     <w:lsdException w:name="Unresolved Mention" w:semiHidden="1" w:unhideWhenUsed="1"/>
-    <w:lsdException w:name="Smart Link" w:semiHidden="1" w:unhideWhenUsed="1"/>
   </w:latentStyles>
   <w:style w:type="paragraph" w:default="1" w:styleId="Normal">
     <w:name w:val="Normal"/>
     <w:qFormat/>
   </w:style>
-  <w:style w:type="paragraph" w:styleId="Heading1">
+  <w:style w:type="paragraph" w:styleId="Balk1">
     <w:name w:val="heading 1"/>
     <w:basedOn w:val="Normal"/>
     <w:next w:val="Normal"/>
@@ -2419,7 +2365,7 @@
       <w:szCs w:val="48"/>
     </w:rPr>
   </w:style>
-  <w:style w:type="paragraph" w:styleId="Heading2">
+  <w:style w:type="paragraph" w:styleId="Balk2">
     <w:name w:val="heading 2"/>
     <w:basedOn w:val="Normal"/>
     <w:next w:val="Normal"/>
@@ -2439,7 +2385,7 @@
       <w:szCs w:val="36"/>
     </w:rPr>
   </w:style>
-  <w:style w:type="paragraph" w:styleId="Heading3">
+  <w:style w:type="paragraph" w:styleId="Balk3">
     <w:name w:val="heading 3"/>
     <w:basedOn w:val="Normal"/>
     <w:next w:val="Normal"/>
@@ -2459,7 +2405,7 @@
       <w:szCs w:val="28"/>
     </w:rPr>
   </w:style>
-  <w:style w:type="paragraph" w:styleId="Heading4">
+  <w:style w:type="paragraph" w:styleId="Balk4">
     <w:name w:val="heading 4"/>
     <w:basedOn w:val="Normal"/>
     <w:next w:val="Normal"/>
@@ -2479,7 +2425,7 @@
       <w:szCs w:val="24"/>
     </w:rPr>
   </w:style>
-  <w:style w:type="paragraph" w:styleId="Heading5">
+  <w:style w:type="paragraph" w:styleId="Balk5">
     <w:name w:val="heading 5"/>
     <w:basedOn w:val="Normal"/>
     <w:next w:val="Normal"/>
@@ -2497,7 +2443,7 @@
       <w:b/>
     </w:rPr>
   </w:style>
-  <w:style w:type="paragraph" w:styleId="Heading6">
+  <w:style w:type="paragraph" w:styleId="Balk6">
     <w:name w:val="heading 6"/>
     <w:basedOn w:val="Normal"/>
     <w:next w:val="Normal"/>
@@ -2517,13 +2463,13 @@
       <w:szCs w:val="20"/>
     </w:rPr>
   </w:style>
-  <w:style w:type="character" w:default="1" w:styleId="DefaultParagraphFont">
+  <w:style w:type="character" w:default="1" w:styleId="VarsaylanParagrafYazTipi">
     <w:name w:val="Default Paragraph Font"/>
     <w:uiPriority w:val="1"/>
     <w:semiHidden/>
     <w:unhideWhenUsed/>
   </w:style>
-  <w:style w:type="table" w:default="1" w:styleId="TableNormal">
+  <w:style w:type="table" w:default="1" w:styleId="NormalTablo">
     <w:name w:val="Normal Table"/>
     <w:uiPriority w:val="99"/>
     <w:semiHidden/>
@@ -2538,13 +2484,13 @@
       </w:tblCellMar>
     </w:tblPr>
   </w:style>
-  <w:style w:type="numbering" w:default="1" w:styleId="NoList">
+  <w:style w:type="numbering" w:default="1" w:styleId="ListeYok">
     <w:name w:val="No List"/>
     <w:uiPriority w:val="99"/>
     <w:semiHidden/>
     <w:unhideWhenUsed/>
   </w:style>
-  <w:style w:type="paragraph" w:styleId="Title">
+  <w:style w:type="paragraph" w:styleId="KonuBal">
     <w:name w:val="Title"/>
     <w:basedOn w:val="Normal"/>
     <w:next w:val="Normal"/>
@@ -2561,7 +2507,7 @@
       <w:szCs w:val="72"/>
     </w:rPr>
   </w:style>
-  <w:style w:type="paragraph" w:styleId="ListParagraph">
+  <w:style w:type="paragraph" w:styleId="ListeParagraf">
     <w:name w:val="List Paragraph"/>
     <w:basedOn w:val="Normal"/>
     <w:uiPriority w:val="34"/>
@@ -2572,7 +2518,7 @@
       <w:contextualSpacing/>
     </w:pPr>
   </w:style>
-  <w:style w:type="paragraph" w:styleId="Subtitle">
+  <w:style w:type="paragraph" w:styleId="Altyaz">
     <w:name w:val="Subtitle"/>
     <w:basedOn w:val="Normal"/>
     <w:next w:val="Normal"/>

</xml_diff>